<commit_message>
Modificaciones en el documento de requerimientos
</commit_message>
<xml_diff>
--- a/Documentacion/Requerimientos.docx
+++ b/Documentacion/Requerimientos.docx
@@ -2074,7 +2074,27 @@
                 <w:sz w:val="24"/>
                 <w:szCs w:val="24"/>
               </w:rPr>
-              <w:t>para comunicar con un emulador de dispositivo IOT (Internet of Things) usando métodos remotos para realizar operaciones sobre ese dispositivo. El servidor debe ser bidireccional y contar con manejo de multihilos.</w:t>
+              <w:t xml:space="preserve">para </w:t>
+            </w:r>
+            <w:r>
+              <w:rPr>
+                <w:rFonts w:ascii="Gill Sans MT" w:hAnsi="Gill Sans MT" w:cs="Times New Roman"/>
+                <w:bCs/>
+                <w:sz w:val="24"/>
+                <w:szCs w:val="24"/>
+              </w:rPr>
+              <w:t>enlazar</w:t>
+            </w:r>
+            <w:bookmarkStart w:id="1" w:name="_GoBack"/>
+            <w:bookmarkEnd w:id="1"/>
+            <w:r>
+              <w:rPr>
+                <w:rFonts w:ascii="Gill Sans MT" w:hAnsi="Gill Sans MT" w:cs="Times New Roman"/>
+                <w:bCs/>
+                <w:sz w:val="24"/>
+                <w:szCs w:val="24"/>
+              </w:rPr>
+              <w:t xml:space="preserve"> con un emulador de dispositivo IOT (Internet of Things) usando métodos remotos para realizar operaciones sobre ese dispositivo. El servidor debe ser bidireccional y contar con manejo de multihilos.</w:t>
             </w:r>
           </w:p>
         </w:tc>
@@ -3284,7 +3304,25 @@
                 <w:sz w:val="24"/>
                 <w:szCs w:val="24"/>
               </w:rPr>
-              <w:t>Construcción de un emulador de dispositivo IOT el cual cuenta con un protocolo de comunicación, debe trabajar en un solo hilo de ejecución, tiene que tener la cualidad de responder a comandos enviados desde un servidor.</w:t>
+              <w:t xml:space="preserve">Construcción de un emulador de dispositivo IOT el cual cuenta con un protocolo de comunicación, debe trabajar en un solo hilo de ejecución, </w:t>
+            </w:r>
+            <w:r>
+              <w:rPr>
+                <w:rFonts w:ascii="Gill Sans MT" w:hAnsi="Gill Sans MT" w:cs="Times New Roman"/>
+                <w:bCs/>
+                <w:sz w:val="24"/>
+                <w:szCs w:val="24"/>
+              </w:rPr>
+              <w:t>debe tener</w:t>
+            </w:r>
+            <w:r>
+              <w:rPr>
+                <w:rFonts w:ascii="Gill Sans MT" w:hAnsi="Gill Sans MT" w:cs="Times New Roman"/>
+                <w:bCs/>
+                <w:sz w:val="24"/>
+                <w:szCs w:val="24"/>
+              </w:rPr>
+              <w:t xml:space="preserve"> la cualidad de responder a comandos enviados desde un servidor.</w:t>
             </w:r>
           </w:p>
         </w:tc>
@@ -4530,7 +4568,25 @@
                 <w:sz w:val="24"/>
                 <w:szCs w:val="24"/>
               </w:rPr>
-              <w:t xml:space="preserve"> Cuando una luz se encuentre prendida el foco del mosaico dentro la aplicación se tornara amarillo y en caso de estar apagado el foco estará en blanco</w:t>
+              <w:t xml:space="preserve"> Cuando una luz se encuentre prendida el foco del mosaico dentro la aplicación se </w:t>
+            </w:r>
+            <w:r>
+              <w:rPr>
+                <w:rFonts w:ascii="Gill Sans MT" w:hAnsi="Gill Sans MT" w:cs="Times New Roman"/>
+                <w:bCs/>
+                <w:sz w:val="24"/>
+                <w:szCs w:val="24"/>
+              </w:rPr>
+              <w:t>tornará</w:t>
+            </w:r>
+            <w:r>
+              <w:rPr>
+                <w:rFonts w:ascii="Gill Sans MT" w:hAnsi="Gill Sans MT" w:cs="Times New Roman"/>
+                <w:bCs/>
+                <w:sz w:val="24"/>
+                <w:szCs w:val="24"/>
+              </w:rPr>
+              <w:t xml:space="preserve"> amarillo y en caso de estar apagado el foco estará en blanco</w:t>
             </w:r>
           </w:p>
         </w:tc>
@@ -5377,8 +5433,6 @@
               </w:rPr>
               <w:t>2</w:t>
             </w:r>
-            <w:bookmarkStart w:id="1" w:name="_GoBack"/>
-            <w:bookmarkEnd w:id="1"/>
             <w:r>
               <w:rPr>
                 <w:rFonts w:ascii="Gill Sans MT" w:hAnsi="Gill Sans MT" w:cs="Times New Roman"/>
@@ -7139,7 +7193,7 @@
 </file>
 
 <file path=customXml/itemProps1.xml><?xml version="1.0" encoding="utf-8"?>
-<ds:datastoreItem xmlns:ds="http://schemas.openxmlformats.org/officeDocument/2006/customXml" ds:itemID="{AC130CE0-8E76-4B48-9263-C20A67551BF9}">
+<ds:datastoreItem xmlns:ds="http://schemas.openxmlformats.org/officeDocument/2006/customXml" ds:itemID="{2176B609-71C6-4572-BABE-A34C39CE25CE}">
   <ds:schemaRefs>
     <ds:schemaRef ds:uri="http://schemas.openxmlformats.org/officeDocument/2006/bibliography"/>
   </ds:schemaRefs>

</xml_diff>

<commit_message>
Documento de requerimientos actualizado
</commit_message>
<xml_diff>
--- a/Documentacion/Requerimientos.docx
+++ b/Documentacion/Requerimientos.docx
@@ -1,6 +1,6 @@
 
 <file path=word/document.xml><?xml version="1.0" encoding="utf-8"?>
-<w:document xmlns:wpc="http://schemas.microsoft.com/office/word/2010/wordprocessingCanvas" xmlns:cx="http://schemas.microsoft.com/office/drawing/2014/chartex" xmlns:cx1="http://schemas.microsoft.com/office/drawing/2015/9/8/chartex" xmlns:cx2="http://schemas.microsoft.com/office/drawing/2015/10/21/chartex" xmlns:cx3="http://schemas.microsoft.com/office/drawing/2016/5/9/chartex" xmlns:cx4="http://schemas.microsoft.com/office/drawing/2016/5/10/chartex" xmlns:cx5="http://schemas.microsoft.com/office/drawing/2016/5/11/chartex" xmlns:cx6="http://schemas.microsoft.com/office/drawing/2016/5/12/chartex" xmlns:cx7="http://schemas.microsoft.com/office/drawing/2016/5/13/chartex" xmlns:cx8="http://schemas.microsoft.com/office/drawing/2016/5/14/chartex" xmlns:mc="http://schemas.openxmlformats.org/markup-compatibility/2006" xmlns:aink="http://schemas.microsoft.com/office/drawing/2016/ink" xmlns:am3d="http://schemas.microsoft.com/office/drawing/2017/model3d" xmlns:o="urn:schemas-microsoft-com:office:office" xmlns:r="http://schemas.openxmlformats.org/officeDocument/2006/relationships" xmlns:m="http://schemas.openxmlformats.org/officeDocument/2006/math" xmlns:v="urn:schemas-microsoft-com:vml" xmlns:wp14="http://schemas.microsoft.com/office/word/2010/wordprocessingDrawing" xmlns:wp="http://schemas.openxmlformats.org/drawingml/2006/wordprocessingDrawing" xmlns:w10="urn:schemas-microsoft-com:office:word" xmlns:w="http://schemas.openxmlformats.org/wordprocessingml/2006/main" xmlns:w14="http://schemas.microsoft.com/office/word/2010/wordml" xmlns:w15="http://schemas.microsoft.com/office/word/2012/wordml" xmlns:w16cid="http://schemas.microsoft.com/office/word/2016/wordml/cid" xmlns:w16se="http://schemas.microsoft.com/office/word/2015/wordml/symex" xmlns:wpg="http://schemas.microsoft.com/office/word/2010/wordprocessingGroup" xmlns:wpi="http://schemas.microsoft.com/office/word/2010/wordprocessingInk" xmlns:wne="http://schemas.microsoft.com/office/word/2006/wordml" xmlns:wps="http://schemas.microsoft.com/office/word/2010/wordprocessingShape" mc:Ignorable="w14 w15 w16se w16cid wp14">
+<w:document xmlns:wpc="http://schemas.microsoft.com/office/word/2010/wordprocessingCanvas" xmlns:cx="http://schemas.microsoft.com/office/drawing/2014/chartex" xmlns:cx1="http://schemas.microsoft.com/office/drawing/2015/9/8/chartex" xmlns:cx2="http://schemas.microsoft.com/office/drawing/2015/10/21/chartex" xmlns:cx3="http://schemas.microsoft.com/office/drawing/2016/5/9/chartex" xmlns:cx4="http://schemas.microsoft.com/office/drawing/2016/5/10/chartex" xmlns:cx5="http://schemas.microsoft.com/office/drawing/2016/5/11/chartex" xmlns:cx6="http://schemas.microsoft.com/office/drawing/2016/5/12/chartex" xmlns:cx7="http://schemas.microsoft.com/office/drawing/2016/5/13/chartex" xmlns:cx8="http://schemas.microsoft.com/office/drawing/2016/5/14/chartex" xmlns:mc="http://schemas.openxmlformats.org/markup-compatibility/2006" xmlns:aink="http://schemas.microsoft.com/office/drawing/2016/ink" xmlns:am3d="http://schemas.microsoft.com/office/drawing/2017/model3d" xmlns:o="urn:schemas-microsoft-com:office:office" xmlns:r="http://schemas.openxmlformats.org/officeDocument/2006/relationships" xmlns:m="http://schemas.openxmlformats.org/officeDocument/2006/math" xmlns:v="urn:schemas-microsoft-com:vml" xmlns:wp14="http://schemas.microsoft.com/office/word/2010/wordprocessingDrawing" xmlns:wp="http://schemas.openxmlformats.org/drawingml/2006/wordprocessingDrawing" xmlns:w10="urn:schemas-microsoft-com:office:word" xmlns:w="http://schemas.openxmlformats.org/wordprocessingml/2006/main" xmlns:w14="http://schemas.microsoft.com/office/word/2010/wordml" xmlns:w15="http://schemas.microsoft.com/office/word/2012/wordml" xmlns:w16cex="http://schemas.microsoft.com/office/word/2018/wordml/cex" xmlns:w16cid="http://schemas.microsoft.com/office/word/2016/wordml/cid" xmlns:w16="http://schemas.microsoft.com/office/word/2018/wordml" xmlns:w16se="http://schemas.microsoft.com/office/word/2015/wordml/symex" xmlns:wpg="http://schemas.microsoft.com/office/word/2010/wordprocessingGroup" xmlns:wpi="http://schemas.microsoft.com/office/word/2010/wordprocessingInk" xmlns:wne="http://schemas.microsoft.com/office/word/2006/wordml" xmlns:wps="http://schemas.microsoft.com/office/word/2010/wordprocessingShape" mc:Ignorable="w14 w15 w16se w16cid w16 w16cex wp14">
   <w:body>
     <w:bookmarkStart w:id="0" w:name="_Hlk528002883" w:displacedByCustomXml="next"/>
     <w:bookmarkEnd w:id="0" w:displacedByCustomXml="next"/>
@@ -1508,6 +1508,7 @@
                 <w:szCs w:val="24"/>
               </w:rPr>
             </w:pPr>
+            <w:proofErr w:type="spellStart"/>
             <w:r>
               <w:rPr>
                 <w:rFonts w:ascii="Gill Sans MT" w:hAnsi="Gill Sans MT" w:cs="Times New Roman"/>
@@ -1517,6 +1518,7 @@
               </w:rPr>
               <w:t>N°</w:t>
             </w:r>
+            <w:proofErr w:type="spellEnd"/>
             <w:r>
               <w:rPr>
                 <w:rFonts w:ascii="Gill Sans MT" w:hAnsi="Gill Sans MT" w:cs="Times New Roman"/>
@@ -1970,7 +1972,7 @@
             <w:pPr>
               <w:rPr>
                 <w:rFonts w:ascii="Gill Sans MT" w:hAnsi="Gill Sans MT" w:cs="Times New Roman"/>
-                <w:b/>
+                <w:bCs/>
                 <w:sz w:val="24"/>
                 <w:szCs w:val="24"/>
               </w:rPr>
@@ -2006,6 +2008,7 @@
           </w:p>
           <w:p>
             <w:pPr>
+              <w:jc w:val="both"/>
               <w:rPr>
                 <w:rFonts w:ascii="Gill Sans MT" w:hAnsi="Gill Sans MT" w:cs="Times New Roman"/>
                 <w:bCs/>
@@ -2020,8 +2023,9 @@
                 <w:sz w:val="24"/>
                 <w:szCs w:val="24"/>
               </w:rPr>
-              <w:t xml:space="preserve">Creación de un servidor </w:t>
-            </w:r>
+              <w:t xml:space="preserve">Creación de un servidor implementando la tecnología de Sockets usando un protocolo de comunicación TCP, ya que es necesario asegurar la conexión entre el servidor y un emulador de dispositivo IOT (Internet </w:t>
+            </w:r>
+            <w:proofErr w:type="spellStart"/>
             <w:r>
               <w:rPr>
                 <w:rFonts w:ascii="Gill Sans MT" w:hAnsi="Gill Sans MT" w:cs="Times New Roman"/>
@@ -2029,8 +2033,9 @@
                 <w:sz w:val="24"/>
                 <w:szCs w:val="24"/>
               </w:rPr>
-              <w:t>implementando</w:t>
-            </w:r>
+              <w:t>of</w:t>
+            </w:r>
+            <w:proofErr w:type="spellEnd"/>
             <w:r>
               <w:rPr>
                 <w:rFonts w:ascii="Gill Sans MT" w:hAnsi="Gill Sans MT" w:cs="Times New Roman"/>
@@ -2038,8 +2043,9 @@
                 <w:sz w:val="24"/>
                 <w:szCs w:val="24"/>
               </w:rPr>
-              <w:t xml:space="preserve"> la tecnología RMI</w:t>
-            </w:r>
+              <w:t xml:space="preserve"> </w:t>
+            </w:r>
+            <w:proofErr w:type="spellStart"/>
             <w:r>
               <w:rPr>
                 <w:rFonts w:ascii="Gill Sans MT" w:hAnsi="Gill Sans MT" w:cs="Times New Roman"/>
@@ -2047,8 +2053,9 @@
                 <w:sz w:val="24"/>
                 <w:szCs w:val="24"/>
               </w:rPr>
-              <w:t xml:space="preserve"> </w:t>
-            </w:r>
+              <w:t>things</w:t>
+            </w:r>
+            <w:proofErr w:type="spellEnd"/>
             <w:r>
               <w:rPr>
                 <w:rFonts w:ascii="Gill Sans MT" w:hAnsi="Gill Sans MT" w:cs="Times New Roman"/>
@@ -2056,43 +2063,7 @@
                 <w:sz w:val="24"/>
                 <w:szCs w:val="24"/>
               </w:rPr>
-              <w:t xml:space="preserve">usando un protocolo de comunicación </w:t>
-            </w:r>
-            <w:r>
-              <w:rPr>
-                <w:rFonts w:ascii="Gill Sans MT" w:hAnsi="Gill Sans MT" w:cs="Times New Roman"/>
-                <w:bCs/>
-                <w:sz w:val="24"/>
-                <w:szCs w:val="24"/>
-              </w:rPr>
-              <w:t xml:space="preserve">JRMP </w:t>
-            </w:r>
-            <w:r>
-              <w:rPr>
-                <w:rFonts w:ascii="Gill Sans MT" w:hAnsi="Gill Sans MT" w:cs="Times New Roman"/>
-                <w:bCs/>
-                <w:sz w:val="24"/>
-                <w:szCs w:val="24"/>
-              </w:rPr>
-              <w:t xml:space="preserve">para </w:t>
-            </w:r>
-            <w:r>
-              <w:rPr>
-                <w:rFonts w:ascii="Gill Sans MT" w:hAnsi="Gill Sans MT" w:cs="Times New Roman"/>
-                <w:bCs/>
-                <w:sz w:val="24"/>
-                <w:szCs w:val="24"/>
-              </w:rPr>
-              <w:t>enlazar</w:t>
-            </w:r>
-            <w:r>
-              <w:rPr>
-                <w:rFonts w:ascii="Gill Sans MT" w:hAnsi="Gill Sans MT" w:cs="Times New Roman"/>
-                <w:bCs/>
-                <w:sz w:val="24"/>
-                <w:szCs w:val="24"/>
-              </w:rPr>
-              <w:t xml:space="preserve"> con un emulador de dispositivo IOT (Internet of Things) usando métodos remotos para realizar operaciones sobre ese dispositivo. El servidor debe ser bidireccional y contar con manejo de multihilos.</w:t>
+              <w:t xml:space="preserve">) usando métodos remotos para realizar operaciones sobre ese dispositivo. El servidor debe ser bidireccional y contar con la capacidad de manejar multihilos, además de un pool de conexiones. La interfaz del servidor debe mostrar en pantalla el estado de los emuladores y errores que se puedan suscitar. </w:t>
             </w:r>
           </w:p>
         </w:tc>
@@ -2799,6 +2770,7 @@
                 <w:szCs w:val="24"/>
               </w:rPr>
             </w:pPr>
+            <w:proofErr w:type="spellStart"/>
             <w:r>
               <w:rPr>
                 <w:rFonts w:ascii="Gill Sans MT" w:hAnsi="Gill Sans MT" w:cs="Times New Roman"/>
@@ -2808,6 +2780,7 @@
               </w:rPr>
               <w:t>N°</w:t>
             </w:r>
+            <w:proofErr w:type="spellEnd"/>
             <w:r>
               <w:rPr>
                 <w:rFonts w:ascii="Gill Sans MT" w:hAnsi="Gill Sans MT" w:cs="Times New Roman"/>
@@ -3288,6 +3261,7 @@
           </w:p>
           <w:p>
             <w:pPr>
+              <w:jc w:val="both"/>
               <w:rPr>
                 <w:rFonts w:ascii="Gill Sans MT" w:hAnsi="Gill Sans MT" w:cs="Times New Roman"/>
                 <w:bCs/>
@@ -3725,7 +3699,27 @@
                 <w:sz w:val="24"/>
                 <w:szCs w:val="24"/>
               </w:rPr>
-              <w:t>El emulador debe escribir sobre un socket de red, el hilo de ejecución es un while infinito. Se deben crear al menos dos instancias para pruebas.</w:t>
+              <w:t xml:space="preserve">El emulador debe escribir sobre un socket de red, el hilo de ejecución es un </w:t>
+            </w:r>
+            <w:proofErr w:type="spellStart"/>
+            <w:r>
+              <w:rPr>
+                <w:rFonts w:ascii="Gill Sans MT" w:hAnsi="Gill Sans MT" w:cs="Times New Roman"/>
+                <w:bCs/>
+                <w:sz w:val="24"/>
+                <w:szCs w:val="24"/>
+              </w:rPr>
+              <w:t>while</w:t>
+            </w:r>
+            <w:proofErr w:type="spellEnd"/>
+            <w:r>
+              <w:rPr>
+                <w:rFonts w:ascii="Gill Sans MT" w:hAnsi="Gill Sans MT" w:cs="Times New Roman"/>
+                <w:bCs/>
+                <w:sz w:val="24"/>
+                <w:szCs w:val="24"/>
+              </w:rPr>
+              <w:t xml:space="preserve"> infinito. Se deben crear al menos dos instancias para pruebas.</w:t>
             </w:r>
           </w:p>
         </w:tc>
@@ -4036,6 +4030,7 @@
                 <w:szCs w:val="24"/>
               </w:rPr>
             </w:pPr>
+            <w:proofErr w:type="spellStart"/>
             <w:r>
               <w:rPr>
                 <w:rFonts w:ascii="Gill Sans MT" w:hAnsi="Gill Sans MT" w:cs="Times New Roman"/>
@@ -4045,6 +4040,7 @@
               </w:rPr>
               <w:t>N°</w:t>
             </w:r>
+            <w:proofErr w:type="spellEnd"/>
             <w:r>
               <w:rPr>
                 <w:rFonts w:ascii="Gill Sans MT" w:hAnsi="Gill Sans MT" w:cs="Times New Roman"/>
@@ -4526,6 +4522,16 @@
             <w:pPr>
               <w:rPr>
                 <w:rFonts w:ascii="Gill Sans MT" w:hAnsi="Gill Sans MT" w:cs="Times New Roman"/>
+                <w:b/>
+                <w:sz w:val="24"/>
+                <w:szCs w:val="24"/>
+              </w:rPr>
+            </w:pPr>
+          </w:p>
+          <w:p>
+            <w:pPr>
+              <w:rPr>
+                <w:rFonts w:ascii="Gill Sans MT" w:hAnsi="Gill Sans MT" w:cs="Times New Roman"/>
                 <w:bCs/>
                 <w:sz w:val="24"/>
                 <w:szCs w:val="24"/>
@@ -4534,6 +4540,7 @@
           </w:p>
           <w:p>
             <w:pPr>
+              <w:jc w:val="both"/>
               <w:rPr>
                 <w:rFonts w:ascii="Gill Sans MT" w:hAnsi="Gill Sans MT" w:cs="Times New Roman"/>
                 <w:bCs/>
@@ -4548,7 +4555,7 @@
                 <w:sz w:val="24"/>
                 <w:szCs w:val="24"/>
               </w:rPr>
-              <w:t xml:space="preserve">La interfaz debe mostrar las habitaciones y, dar la opción de </w:t>
+              <w:t xml:space="preserve">Al iniciar la aplicación móvil se le mostrara al usuario </w:t>
             </w:r>
             <w:r>
               <w:rPr>
@@ -4557,8 +4564,9 @@
                 <w:sz w:val="24"/>
                 <w:szCs w:val="24"/>
               </w:rPr>
-              <w:t>encender</w:t>
-            </w:r>
+              <w:t xml:space="preserve">tres opciones a manejar (Luces, cerraduras y aire acondicionado). Al ingresar en alguna se mostrarán las habitaciones y dar la opción de encender y apagar el recurso. Cuando un recurso se encuentre encendido en el emulador el foco del recuadro dentro de la aplicación se tornara amarillo y en caso de estar apagado el foco estará en gris en el caso de las luces, en el caso de las cerraduras el color verde indicara que la puerta se encuentra abierta y el rojo que la puerta </w:t>
+            </w:r>
+            <w:proofErr w:type="spellStart"/>
             <w:r>
               <w:rPr>
                 <w:rFonts w:ascii="Gill Sans MT" w:hAnsi="Gill Sans MT" w:cs="Times New Roman"/>
@@ -4566,8 +4574,9 @@
                 <w:sz w:val="24"/>
                 <w:szCs w:val="24"/>
               </w:rPr>
-              <w:t xml:space="preserve"> y </w:t>
-            </w:r>
+              <w:t>esta</w:t>
+            </w:r>
+            <w:proofErr w:type="spellEnd"/>
             <w:r>
               <w:rPr>
                 <w:rFonts w:ascii="Gill Sans MT" w:hAnsi="Gill Sans MT" w:cs="Times New Roman"/>
@@ -4575,144 +4584,7 @@
                 <w:sz w:val="24"/>
                 <w:szCs w:val="24"/>
               </w:rPr>
-              <w:t>apagar</w:t>
-            </w:r>
-            <w:r>
-              <w:rPr>
-                <w:rFonts w:ascii="Gill Sans MT" w:hAnsi="Gill Sans MT" w:cs="Times New Roman"/>
-                <w:bCs/>
-                <w:sz w:val="24"/>
-                <w:szCs w:val="24"/>
-              </w:rPr>
-              <w:t xml:space="preserve"> las luces de las </w:t>
-            </w:r>
-            <w:r>
-              <w:rPr>
-                <w:rFonts w:ascii="Gill Sans MT" w:hAnsi="Gill Sans MT" w:cs="Times New Roman"/>
-                <w:bCs/>
-                <w:sz w:val="24"/>
-                <w:szCs w:val="24"/>
-              </w:rPr>
-              <w:t>estas</w:t>
-            </w:r>
-            <w:r>
-              <w:rPr>
-                <w:rFonts w:ascii="Gill Sans MT" w:hAnsi="Gill Sans MT" w:cs="Times New Roman"/>
-                <w:bCs/>
-                <w:sz w:val="24"/>
-                <w:szCs w:val="24"/>
-              </w:rPr>
-              <w:t>.</w:t>
-            </w:r>
-            <w:r>
-              <w:rPr>
-                <w:rFonts w:ascii="Gill Sans MT" w:hAnsi="Gill Sans MT" w:cs="Times New Roman"/>
-                <w:bCs/>
-                <w:sz w:val="24"/>
-                <w:szCs w:val="24"/>
-              </w:rPr>
-              <w:t xml:space="preserve"> Cuando una luz se encuentre </w:t>
-            </w:r>
-            <w:r>
-              <w:rPr>
-                <w:rFonts w:ascii="Gill Sans MT" w:hAnsi="Gill Sans MT" w:cs="Times New Roman"/>
-                <w:bCs/>
-                <w:sz w:val="24"/>
-                <w:szCs w:val="24"/>
-              </w:rPr>
-              <w:t>encendida en el emulador</w:t>
-            </w:r>
-            <w:r>
-              <w:rPr>
-                <w:rFonts w:ascii="Gill Sans MT" w:hAnsi="Gill Sans MT" w:cs="Times New Roman"/>
-                <w:bCs/>
-                <w:sz w:val="24"/>
-                <w:szCs w:val="24"/>
-              </w:rPr>
-              <w:t xml:space="preserve"> el foco del </w:t>
-            </w:r>
-            <w:r>
-              <w:rPr>
-                <w:rFonts w:ascii="Gill Sans MT" w:hAnsi="Gill Sans MT" w:cs="Times New Roman"/>
-                <w:bCs/>
-                <w:sz w:val="24"/>
-                <w:szCs w:val="24"/>
-              </w:rPr>
-              <w:t>recuadro</w:t>
-            </w:r>
-            <w:r>
-              <w:rPr>
-                <w:rFonts w:ascii="Gill Sans MT" w:hAnsi="Gill Sans MT" w:cs="Times New Roman"/>
-                <w:bCs/>
-                <w:sz w:val="24"/>
-                <w:szCs w:val="24"/>
-              </w:rPr>
-              <w:t xml:space="preserve"> dentro </w:t>
-            </w:r>
-            <w:r>
-              <w:rPr>
-                <w:rFonts w:ascii="Gill Sans MT" w:hAnsi="Gill Sans MT" w:cs="Times New Roman"/>
-                <w:bCs/>
-                <w:sz w:val="24"/>
-                <w:szCs w:val="24"/>
-              </w:rPr>
-              <w:t xml:space="preserve">de </w:t>
-            </w:r>
-            <w:r>
-              <w:rPr>
-                <w:rFonts w:ascii="Gill Sans MT" w:hAnsi="Gill Sans MT" w:cs="Times New Roman"/>
-                <w:bCs/>
-                <w:sz w:val="24"/>
-                <w:szCs w:val="24"/>
-              </w:rPr>
-              <w:t>la aplicación</w:t>
-            </w:r>
-            <w:r>
-              <w:rPr>
-                <w:rFonts w:ascii="Gill Sans MT" w:hAnsi="Gill Sans MT" w:cs="Times New Roman"/>
-                <w:bCs/>
-                <w:sz w:val="24"/>
-                <w:szCs w:val="24"/>
-              </w:rPr>
-              <w:t>,</w:t>
-            </w:r>
-            <w:bookmarkStart w:id="1" w:name="_GoBack"/>
-            <w:bookmarkEnd w:id="1"/>
-            <w:r>
-              <w:rPr>
-                <w:rFonts w:ascii="Gill Sans MT" w:hAnsi="Gill Sans MT" w:cs="Times New Roman"/>
-                <w:bCs/>
-                <w:sz w:val="24"/>
-                <w:szCs w:val="24"/>
-              </w:rPr>
-              <w:t xml:space="preserve">se </w:t>
-            </w:r>
-            <w:r>
-              <w:rPr>
-                <w:rFonts w:ascii="Gill Sans MT" w:hAnsi="Gill Sans MT" w:cs="Times New Roman"/>
-                <w:bCs/>
-                <w:sz w:val="24"/>
-                <w:szCs w:val="24"/>
-              </w:rPr>
-              <w:t>tornará</w:t>
-            </w:r>
-            <w:r>
-              <w:rPr>
-                <w:rFonts w:ascii="Gill Sans MT" w:hAnsi="Gill Sans MT" w:cs="Times New Roman"/>
-                <w:bCs/>
-                <w:sz w:val="24"/>
-                <w:szCs w:val="24"/>
-              </w:rPr>
-              <w:t xml:space="preserve"> amarillo y en caso de estar apagado el foco estará en </w:t>
-            </w:r>
-            <w:r>
-              <w:rPr>
-                <w:rFonts w:ascii="Gill Sans MT" w:hAnsi="Gill Sans MT" w:cs="Times New Roman"/>
-                <w:bCs/>
-                <w:sz w:val="24"/>
-                <w:szCs w:val="24"/>
-              </w:rPr>
-              <w:t>gris</w:t>
+              <w:t xml:space="preserve"> cerrada con llave, para el aire acondicionado el color azul indicara que el aire se encuentra encendido y el color rojo que se encuentra apagado.</w:t>
             </w:r>
           </w:p>
         </w:tc>
@@ -5437,6 +5309,7 @@
                 <w:szCs w:val="24"/>
               </w:rPr>
             </w:pPr>
+            <w:proofErr w:type="spellStart"/>
             <w:r>
               <w:rPr>
                 <w:rFonts w:ascii="Gill Sans MT" w:hAnsi="Gill Sans MT" w:cs="Times New Roman"/>
@@ -5446,6 +5319,7 @@
               </w:rPr>
               <w:t>N°</w:t>
             </w:r>
+            <w:proofErr w:type="spellEnd"/>
             <w:r>
               <w:rPr>
                 <w:rFonts w:ascii="Gill Sans MT" w:hAnsi="Gill Sans MT" w:cs="Times New Roman"/>
@@ -5958,7 +5832,34 @@
                 <w:sz w:val="24"/>
                 <w:szCs w:val="24"/>
               </w:rPr>
-              <w:t>gráfica, la aplicación debe verificar que el dispositivo cuente con una conexión a internet</w:t>
+              <w:t>gráfica</w:t>
+            </w:r>
+            <w:r>
+              <w:rPr>
+                <w:rFonts w:ascii="Gill Sans MT" w:hAnsi="Gill Sans MT" w:cs="Times New Roman"/>
+                <w:bCs/>
+                <w:sz w:val="24"/>
+                <w:szCs w:val="24"/>
+              </w:rPr>
+              <w:t xml:space="preserve"> UX</w:t>
+            </w:r>
+            <w:r>
+              <w:rPr>
+                <w:rFonts w:ascii="Gill Sans MT" w:hAnsi="Gill Sans MT" w:cs="Times New Roman"/>
+                <w:bCs/>
+                <w:sz w:val="24"/>
+                <w:szCs w:val="24"/>
+              </w:rPr>
+              <w:t>, la aplicación debe verificar que el dispositivo cuente con una conexión a internet</w:t>
+            </w:r>
+            <w:r>
+              <w:rPr>
+                <w:rFonts w:ascii="Gill Sans MT" w:hAnsi="Gill Sans MT" w:cs="Times New Roman"/>
+                <w:bCs/>
+                <w:sz w:val="24"/>
+                <w:szCs w:val="24"/>
+              </w:rPr>
+              <w:t>.</w:t>
             </w:r>
           </w:p>
           <w:p>
@@ -6047,6 +5948,7 @@
                 <w:szCs w:val="24"/>
               </w:rPr>
             </w:pPr>
+            <w:proofErr w:type="spellStart"/>
             <w:r>
               <w:rPr>
                 <w:rFonts w:ascii="Gill Sans MT" w:hAnsi="Gill Sans MT" w:cs="Times New Roman"/>
@@ -6054,7 +5956,17 @@
                 <w:sz w:val="24"/>
                 <w:szCs w:val="24"/>
               </w:rPr>
-              <w:t>Ibet Ortiz Hernández</w:t>
+              <w:t>Ibet</w:t>
+            </w:r>
+            <w:proofErr w:type="spellEnd"/>
+            <w:r>
+              <w:rPr>
+                <w:rFonts w:ascii="Gill Sans MT" w:hAnsi="Gill Sans MT" w:cs="Times New Roman"/>
+                <w:bCs/>
+                <w:sz w:val="24"/>
+                <w:szCs w:val="24"/>
+              </w:rPr>
+              <w:t xml:space="preserve"> Ortiz Hernández</w:t>
             </w:r>
           </w:p>
         </w:tc>
@@ -6546,7 +6458,7 @@
 </file>
 
 <file path=word/styles.xml><?xml version="1.0" encoding="utf-8"?>
-<w:styles xmlns:mc="http://schemas.openxmlformats.org/markup-compatibility/2006" xmlns:r="http://schemas.openxmlformats.org/officeDocument/2006/relationships" xmlns:w="http://schemas.openxmlformats.org/wordprocessingml/2006/main" xmlns:w14="http://schemas.microsoft.com/office/word/2010/wordml" xmlns:w15="http://schemas.microsoft.com/office/word/2012/wordml" xmlns:w16cid="http://schemas.microsoft.com/office/word/2016/wordml/cid" xmlns:w16se="http://schemas.microsoft.com/office/word/2015/wordml/symex" mc:Ignorable="w14 w15 w16se w16cid">
+<w:styles xmlns:mc="http://schemas.openxmlformats.org/markup-compatibility/2006" xmlns:r="http://schemas.openxmlformats.org/officeDocument/2006/relationships" xmlns:w="http://schemas.openxmlformats.org/wordprocessingml/2006/main" xmlns:w14="http://schemas.microsoft.com/office/word/2010/wordml" xmlns:w15="http://schemas.microsoft.com/office/word/2012/wordml" xmlns:w16cex="http://schemas.microsoft.com/office/word/2018/wordml/cex" xmlns:w16cid="http://schemas.microsoft.com/office/word/2016/wordml/cid" xmlns:w16="http://schemas.microsoft.com/office/word/2018/wordml" xmlns:w16se="http://schemas.microsoft.com/office/word/2015/wordml/symex" mc:Ignorable="w14 w15 w16se w16cid w16 w16cex">
   <w:docDefaults>
     <w:rPrDefault>
       <w:rPr>
@@ -7319,7 +7231,7 @@
 </file>
 
 <file path=customXml/itemProps1.xml><?xml version="1.0" encoding="utf-8"?>
-<ds:datastoreItem xmlns:ds="http://schemas.openxmlformats.org/officeDocument/2006/customXml" ds:itemID="{E1EC9844-76F7-45F5-9C79-5ACADE102A94}">
+<ds:datastoreItem xmlns:ds="http://schemas.openxmlformats.org/officeDocument/2006/customXml" ds:itemID="{884DA98A-ECB9-4A2E-A11C-4D7D8F74FB3B}">
   <ds:schemaRefs>
     <ds:schemaRef ds:uri="http://schemas.openxmlformats.org/officeDocument/2006/bibliography"/>
   </ds:schemaRefs>

</xml_diff>